<commit_message>
Added some use cases
</commit_message>
<xml_diff>
--- a/Assignment2/Use Cases.docx
+++ b/Assignment2/Use Cases.docx
@@ -53,25 +53,80 @@
         </w:numPr>
       </w:pPr>
       <w:r>
-        <w:t xml:space="preserve">Student </w:t>
-      </w:r>
-      <w:proofErr w:type="spellStart"/>
-      <w:r>
-        <w:t>Enrollment</w:t>
-      </w:r>
-      <w:proofErr w:type="spellEnd"/>
-    </w:p>
-    <w:p>
-      <w:r>
-        <w:t xml:space="preserve">The user enters an instrument, level and guardian information to the system, and the system, enters the guardian information to the database, the system checks if this student was previously enrolled, if not provides the user with a student ID, The system enters this information into the </w:t>
-      </w:r>
-      <w:proofErr w:type="spellStart"/>
-      <w:r>
-        <w:t>Enrollments</w:t>
-      </w:r>
-      <w:proofErr w:type="spellEnd"/>
-      <w:r>
-        <w:t xml:space="preserve"> tables, and checks if there is an available class for the student to be entered into. System checks level of student and adds them to the appropriate ensemble.</w:t>
+        <w:t>Student Enrollment</w:t>
+      </w:r>
+    </w:p>
+    <w:p>
+      <w:r>
+        <w:t>The user enters an instrument, level and guardian information to the system, and the system, enters the guardian information to the database, the system checks if this student was previously enrolled, if not provides the user with a student ID, The system enters this information into the Enrollments tables, and checks if there is an available class for the student to be entered into. System checks level of student and adds them to the appropriate ensemble.</w:t>
+      </w:r>
+    </w:p>
+    <w:p>
+      <w:pPr>
+        <w:pStyle w:val="ListParagraph"/>
+        <w:numPr>
+          <w:ilvl w:val="0"/>
+          <w:numId w:val="1"/>
+        </w:numPr>
+      </w:pPr>
+      <w:r>
+        <w:t>Student Dashboard</w:t>
+      </w:r>
+    </w:p>
+    <w:p>
+      <w:r>
+        <w:t xml:space="preserve">The system will provide to the user </w:t>
+      </w:r>
+      <w:proofErr w:type="gramStart"/>
+      <w:r>
+        <w:t>all of</w:t>
+      </w:r>
+      <w:proofErr w:type="gramEnd"/>
+      <w:r>
+        <w:t xml:space="preserve"> their enrollments and their respective status’s, will also show </w:t>
+      </w:r>
+      <w:r>
+        <w:t>all their upcoming classes</w:t>
+      </w:r>
+    </w:p>
+    <w:p>
+      <w:pPr>
+        <w:pStyle w:val="ListParagraph"/>
+        <w:numPr>
+          <w:ilvl w:val="0"/>
+          <w:numId w:val="1"/>
+        </w:numPr>
+      </w:pPr>
+      <w:r>
+        <w:t>Tutor Dashboard</w:t>
+      </w:r>
+    </w:p>
+    <w:p>
+      <w:r>
+        <w:t>The system will provide the user all their upcoming lessons, with class lists</w:t>
+      </w:r>
+      <w:r>
+        <w:t>. Will also provide their upcoming pay amount. The system will reject Students from accessing this dashboard</w:t>
+      </w:r>
+    </w:p>
+    <w:p>
+      <w:pPr>
+        <w:pStyle w:val="ListParagraph"/>
+        <w:numPr>
+          <w:ilvl w:val="0"/>
+          <w:numId w:val="1"/>
+        </w:numPr>
+      </w:pPr>
+      <w:r>
+        <w:t>Performance Planning</w:t>
+      </w:r>
+    </w:p>
+    <w:p>
+      <w:r>
+        <w:t xml:space="preserve">The System will provide a head tutor with available locations, eligible sheet music, and the available ensembles, the user will enter the necessary </w:t>
+      </w:r>
+      <w:r>
+        <w:t>options and the system will save this info, publish it to each user’s dashboard as well as sending email notifications to the affected students, their guardians and the tutors.</w:t>
       </w:r>
       <w:bookmarkStart w:id="0" w:name="_GoBack"/>
       <w:bookmarkEnd w:id="0"/>

</xml_diff>